<commit_message>
updating test for emdash replacement
</commit_message>
<xml_diff>
--- a/src/testing/gold/omstest_manuscript_exclude.docx
+++ b/src/testing/gold/omstest_manuscript_exclude.docx
@@ -189,7 +189,7 @@
         <w:rPr>
           <w:i/>
         </w:rPr>
-        <w:t>--excludetags</w:t>
+        <w:t>excludetags</w:t>
       </w:r>
       <w:r>
         <w:t xml:space="preserve"> command line argument, we've added this bit of text.</w:t>
@@ -272,7 +272,7 @@
         <w:rPr>
           <w:i/>
         </w:rPr>
-        <w:t>--excludetags</w:t>
+        <w:t>excludetags</w:t>
       </w:r>
       <w:r>
         <w:t xml:space="preserve"> command line argument, we've added this bit of text.</w:t>

</xml_diff>